<commit_message>
Fix typos and formatting in various documentsques edit
</commit_message>
<xml_diff>
--- a/Received/Nusery/NURSERY ENGLISH(W) QUESTION PAPER Umisha 2082-06.docx
+++ b/Received/Nusery/NURSERY ENGLISH(W) QUESTION PAPER Umisha 2082-06.docx
@@ -13,6 +13,47 @@
           <w:szCs w:val="36"/>
         </w:rPr>
       </w:pPr>
+      <w:r>
+        <w:rPr>
+          <w:rFonts w:ascii="Times New Roman" w:hAnsi="Times New Roman" w:cs="Times New Roman"/>
+          <w:sz w:val="24"/>
+          <w:szCs w:val="24"/>
+        </w:rPr>
+        <w:pict w14:anchorId="59E17DCC">
+          <v:shapetype id="_x0000_t202" coordsize="21600,21600" o:spt="202" path="m,l,21600r21600,l21600,xe">
+            <v:stroke joinstyle="miter"/>
+            <v:path gradientshapeok="t" o:connecttype="rect"/>
+          </v:shapetype>
+          <v:shape id="Text Box 2" o:spid="_x0000_s1174" type="#_x0000_t202" style="position:absolute;left:0;text-align:left;margin-left:463.2pt;margin-top:-2.15pt;width:70.65pt;height:35.05pt;z-index:251754496;visibility:visible;mso-wrap-style:square;mso-width-percent:0;mso-height-percent:200;mso-wrap-distance-left:9pt;mso-wrap-distance-top:3.6pt;mso-wrap-distance-right:9pt;mso-wrap-distance-bottom:3.6pt;mso-position-horizontal-relative:text;mso-position-vertical-relative:text;mso-width-percent:0;mso-height-percent:200;mso-width-relative:margin;mso-height-relative:margin;v-text-anchor:top" o:gfxdata="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" filled="f" stroked="f">
+            <v:textbox style="mso-fit-shape-to-text:t">
+              <w:txbxContent>
+                <w:p>
+                  <w:r>
+                    <w:rPr>
+                      <w:rFonts w:ascii="Times New Roman" w:hAnsi="Times New Roman" w:cs="Times New Roman"/>
+                      <w:b/>
+                      <w:bCs/>
+                      <w:sz w:val="32"/>
+                      <w:szCs w:val="32"/>
+                    </w:rPr>
+                    <w:t>D-</w:t>
+                  </w:r>
+                  <w:r>
+                    <w:rPr>
+                      <w:rFonts w:ascii="Times New Roman" w:hAnsi="Times New Roman" w:cs="Times New Roman"/>
+                      <w:b/>
+                      <w:bCs/>
+                      <w:sz w:val="32"/>
+                      <w:szCs w:val="32"/>
+                    </w:rPr>
+                    <w:t>06</w:t>
+                  </w:r>
+                </w:p>
+              </w:txbxContent>
+            </v:textbox>
+          </v:shape>
+        </w:pict>
+      </w:r>
       <w:r>
         <w:rPr>
           <w:noProof/>
@@ -495,6 +536,7 @@
             <w:r>
               <w:rPr>
                 <w:noProof/>
+                <w:szCs w:val="22"/>
               </w:rPr>
               <w:pict w14:anchorId="292A9E10">
                 <v:rect id="Rectangle 2" o:spid="_x0000_s1171" style="position:absolute;left:0;text-align:left;margin-left:427.35pt;margin-top:8.15pt;width:86.25pt;height:34.35pt;z-index:251751424;visibility:visible;mso-wrap-style:square;mso-width-percent:0;mso-height-percent:0;mso-wrap-distance-left:9pt;mso-wrap-distance-top:0;mso-wrap-distance-right:9pt;mso-wrap-distance-bottom:0;mso-position-horizontal:absolute;mso-position-horizontal-relative:text;mso-position-vertical:absolute;mso-position-vertical-relative:text;mso-width-percent:0;mso-height-percent:0;mso-width-relative:page;mso-height-relative:margin;v-text-anchor:middle" o:gfxdata="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" fillcolor="white [3201]" strokecolor="black [3213]" strokeweight="2.25pt">
@@ -972,7 +1014,7 @@
           <w:sz w:val="36"/>
           <w:szCs w:val="36"/>
         </w:rPr>
-        <w:t>A</w:t>
+        <w:t>F</w:t>
       </w:r>
       <w:r>
         <w:rPr>
@@ -1084,7 +1126,7 @@
           <w:sz w:val="36"/>
           <w:szCs w:val="36"/>
         </w:rPr>
-        <w:t>M</w:t>
+        <w:t>H</w:t>
       </w:r>
       <w:r>
         <w:rPr>
@@ -1202,7 +1244,7 @@
           <w:sz w:val="36"/>
           <w:szCs w:val="36"/>
         </w:rPr>
-        <w:t>C</w:t>
+        <w:t>J</w:t>
       </w:r>
       <w:r>
         <w:rPr>
@@ -1224,7 +1266,7 @@
     <w:p>
       <w:pPr>
         <w:tabs>
-          <w:tab w:val="center" w:pos="4680"/>
+          <w:tab w:val="right" w:pos="9360"/>
         </w:tabs>
         <w:spacing w:line="600" w:lineRule="auto"/>
         <w:rPr>
@@ -1303,15 +1345,15 @@
           <w:sz w:val="36"/>
           <w:szCs w:val="36"/>
         </w:rPr>
-        <w:t>U</w:t>
-      </w:r>
-      <w:r>
-        <w:rPr>
-          <w:rFonts w:ascii="Times New Roman" w:hAnsi="Times New Roman" w:cs="Times New Roman"/>
-          <w:sz w:val="36"/>
-          <w:szCs w:val="36"/>
-        </w:rPr>
-        <w:t xml:space="preserve">                                       </w:t>
+        <w:t>L</w:t>
+      </w:r>
+      <w:r>
+        <w:rPr>
+          <w:rFonts w:ascii="Times New Roman" w:hAnsi="Times New Roman" w:cs="Times New Roman"/>
+          <w:sz w:val="36"/>
+          <w:szCs w:val="36"/>
+        </w:rPr>
+        <w:t xml:space="preserve">                                      </w:t>
       </w:r>
       <w:r>
         <w:rPr>
@@ -1401,15 +1443,15 @@
           <w:sz w:val="36"/>
           <w:szCs w:val="36"/>
         </w:rPr>
-        <w:t>W</w:t>
-      </w:r>
-      <w:r>
-        <w:rPr>
-          <w:rFonts w:ascii="Times New Roman" w:hAnsi="Times New Roman" w:cs="Times New Roman"/>
-          <w:sz w:val="36"/>
-          <w:szCs w:val="36"/>
-        </w:rPr>
-        <w:t xml:space="preserve">         </w:t>
+        <w:t>G</w:t>
+      </w:r>
+      <w:r>
+        <w:rPr>
+          <w:rFonts w:ascii="Times New Roman" w:hAnsi="Times New Roman" w:cs="Times New Roman"/>
+          <w:sz w:val="36"/>
+          <w:szCs w:val="36"/>
+        </w:rPr>
+        <w:t xml:space="preserve">        </w:t>
       </w:r>
       <w:r>
         <w:rPr>
@@ -1435,7 +1477,7 @@
           <w:sz w:val="36"/>
           <w:szCs w:val="36"/>
         </w:rPr>
-        <w:t>Q</w:t>
+        <w:t>R</w:t>
       </w:r>
     </w:p>
     <w:p>
@@ -1919,7 +1961,7 @@
           <w:szCs w:val="36"/>
         </w:rPr>
         <w:lastRenderedPageBreak/>
-        <w:t>3.) Circle the letter ‘P’</w:t>
+        <w:t>3) Circle the letter ‘P’</w:t>
       </w:r>
       <w:r>
         <w:rPr>
@@ -2336,7 +2378,17 @@
           <w:sz w:val="36"/>
           <w:szCs w:val="36"/>
         </w:rPr>
-        <w:t>Match the</w:t>
+        <w:t>Write</w:t>
+      </w:r>
+      <w:r>
+        <w:rPr>
+          <w:rFonts w:ascii="Times New Roman" w:hAnsi="Times New Roman" w:cs="Times New Roman"/>
+          <w:b/>
+          <w:bCs/>
+          <w:sz w:val="36"/>
+          <w:szCs w:val="36"/>
+        </w:rPr>
+        <w:t xml:space="preserve"> the</w:t>
       </w:r>
       <w:r>
         <w:rPr>
@@ -2534,7 +2586,32 @@
           <w:sz w:val="36"/>
           <w:szCs w:val="36"/>
         </w:rPr>
-        <w:t xml:space="preserve">  _________    J     _________     K</w:t>
+        <w:tab/>
+      </w:r>
+      <w:r>
+        <w:rPr>
+          <w:rFonts w:ascii="Times New Roman" w:hAnsi="Times New Roman" w:cs="Times New Roman"/>
+          <w:sz w:val="36"/>
+          <w:szCs w:val="36"/>
+        </w:rPr>
+        <w:tab/>
+        <w:t>J</w:t>
+      </w:r>
+      <w:r>
+        <w:rPr>
+          <w:rFonts w:ascii="Times New Roman" w:hAnsi="Times New Roman" w:cs="Times New Roman"/>
+          <w:sz w:val="36"/>
+          <w:szCs w:val="36"/>
+        </w:rPr>
+        <w:t xml:space="preserve">     _________     </w:t>
+      </w:r>
+      <w:r>
+        <w:rPr>
+          <w:rFonts w:ascii="Times New Roman" w:hAnsi="Times New Roman" w:cs="Times New Roman"/>
+          <w:sz w:val="36"/>
+          <w:szCs w:val="36"/>
+        </w:rPr>
+        <w:t>L</w:t>
       </w:r>
     </w:p>
     <w:p>
@@ -2552,7 +2629,48 @@
           <w:sz w:val="36"/>
           <w:szCs w:val="36"/>
         </w:rPr>
-        <w:t xml:space="preserve">  _________       M     _________      O     _________</w:t>
+        <w:t xml:space="preserve">  _________       </w:t>
+      </w:r>
+      <w:r>
+        <w:rPr>
+          <w:rFonts w:ascii="Times New Roman" w:hAnsi="Times New Roman" w:cs="Times New Roman"/>
+          <w:sz w:val="36"/>
+          <w:szCs w:val="36"/>
+        </w:rPr>
+        <w:t>N</w:t>
+      </w:r>
+      <w:r>
+        <w:rPr>
+          <w:rFonts w:ascii="Times New Roman" w:hAnsi="Times New Roman" w:cs="Times New Roman"/>
+          <w:sz w:val="36"/>
+          <w:szCs w:val="36"/>
+        </w:rPr>
+        <w:t xml:space="preserve">     _________      </w:t>
+      </w:r>
+      <w:r>
+        <w:rPr>
+          <w:rFonts w:ascii="Times New Roman" w:hAnsi="Times New Roman" w:cs="Times New Roman"/>
+          <w:sz w:val="36"/>
+          <w:szCs w:val="36"/>
+        </w:rPr>
+        <w:t>P</w:t>
+      </w:r>
+      <w:r>
+        <w:rPr>
+          <w:rFonts w:ascii="Times New Roman" w:hAnsi="Times New Roman" w:cs="Times New Roman"/>
+          <w:sz w:val="36"/>
+          <w:szCs w:val="36"/>
+        </w:rPr>
+        <w:t xml:space="preserve">     _________</w:t>
+      </w:r>
+      <w:r>
+        <w:rPr>
+          <w:rFonts w:ascii="Times New Roman" w:hAnsi="Times New Roman" w:cs="Times New Roman"/>
+          <w:sz w:val="36"/>
+          <w:szCs w:val="36"/>
+        </w:rPr>
+        <w:tab/>
+        <w:t>R</w:t>
       </w:r>
     </w:p>
     <w:p>
@@ -3273,7 +3391,27 @@
           <w:sz w:val="36"/>
           <w:szCs w:val="36"/>
         </w:rPr>
-        <w:t>Circle the letters according the given</w:t>
+        <w:t>Circle the letters according</w:t>
+      </w:r>
+      <w:r>
+        <w:rPr>
+          <w:rFonts w:ascii="Times New Roman" w:hAnsi="Times New Roman" w:cs="Times New Roman"/>
+          <w:b/>
+          <w:bCs/>
+          <w:sz w:val="36"/>
+          <w:szCs w:val="36"/>
+        </w:rPr>
+        <w:t xml:space="preserve"> to</w:t>
+      </w:r>
+      <w:r>
+        <w:rPr>
+          <w:rFonts w:ascii="Times New Roman" w:hAnsi="Times New Roman" w:cs="Times New Roman"/>
+          <w:b/>
+          <w:bCs/>
+          <w:sz w:val="36"/>
+          <w:szCs w:val="36"/>
+        </w:rPr>
+        <w:t xml:space="preserve"> the given</w:t>
       </w:r>
       <w:r>
         <w:rPr>
@@ -3313,16 +3451,6 @@
           <w:sz w:val="36"/>
           <w:szCs w:val="36"/>
         </w:rPr>
-        <w:tab/>
-      </w:r>
-      <w:r>
-        <w:rPr>
-          <w:rFonts w:ascii="Times New Roman" w:hAnsi="Times New Roman" w:cs="Times New Roman"/>
-          <w:b/>
-          <w:bCs/>
-          <w:sz w:val="36"/>
-          <w:szCs w:val="36"/>
-        </w:rPr>
         <w:t>(</w:t>
       </w:r>
       <w:r>
@@ -3374,7 +3502,7 @@
           <w:szCs w:val="36"/>
         </w:rPr>
         <w:drawing>
-          <wp:anchor distT="0" distB="0" distL="114300" distR="114300" simplePos="0" relativeHeight="251567616" behindDoc="1" locked="0" layoutInCell="1" allowOverlap="1" wp14:anchorId="55E75966" wp14:editId="2D175B94">
+          <wp:anchor distT="0" distB="0" distL="114300" distR="114300" simplePos="0" relativeHeight="251567616" behindDoc="1" locked="0" layoutInCell="1" allowOverlap="1" wp14:anchorId="55E75966" wp14:editId="5C99168D">
             <wp:simplePos x="0" y="0"/>
             <wp:positionH relativeFrom="column">
               <wp:posOffset>14288</wp:posOffset>
@@ -4917,10 +5045,6 @@
           <w:szCs w:val="36"/>
         </w:rPr>
         <w:pict w14:anchorId="0E86DE39">
-          <v:shapetype id="_x0000_t202" coordsize="21600,21600" o:spt="202" path="m,l,21600r21600,l21600,xe">
-            <v:stroke joinstyle="miter"/>
-            <v:path gradientshapeok="t" o:connecttype="rect"/>
-          </v:shapetype>
           <v:shape id="_x0000_s1151" type="#_x0000_t202" style="position:absolute;margin-left:61.2pt;margin-top:28.35pt;width:84pt;height:32.05pt;z-index:251735040" stroked="f">
             <v:textbox style="mso-next-textbox:#_x0000_s1151">
               <w:txbxContent>

</xml_diff>